<commit_message>
dossier d'inscription au concours
</commit_message>
<xml_diff>
--- a/Dossier-de-candidature-Saison-4-MIA-1.docx
+++ b/Dossier-de-candidature-Saison-4-MIA-1.docx
@@ -116,6 +116,14 @@
             </a:graphic>
           </wp:anchor>
         </w:drawing>
+      </w:r>
+      <w:r>
+        <w:rPr>
+          <w:b/>
+          <w:color w:val="2F5496" w:themeColor="accent1" w:themeShade="BF"/>
+          <w:lang w:val="en-US"/>
+        </w:rPr>
+        <w:t>w</w:t>
       </w:r>
     </w:p>
     <w:p>
@@ -1094,21 +1102,12 @@
             <w:pPr>
               <w:spacing w:after="0" w:line="240" w:lineRule="auto"/>
             </w:pPr>
-            <w:proofErr w:type="gramStart"/>
             <w:r>
               <w:rPr>
                 <w:rFonts w:asciiTheme="majorHAnsi" w:hAnsiTheme="majorHAnsi"/>
                 <w:i/>
               </w:rPr>
-              <w:t>et</w:t>
-            </w:r>
-            <w:proofErr w:type="gramEnd"/>
-            <w:r>
-              <w:rPr>
-                <w:rFonts w:asciiTheme="majorHAnsi" w:hAnsiTheme="majorHAnsi"/>
-                <w:i/>
-              </w:rPr>
-              <w:t xml:space="preserve"> la personne à contacter :</w:t>
+              <w:t>et la personne à contacter :</w:t>
             </w:r>
           </w:p>
           <w:p>
@@ -1377,21 +1376,12 @@
             <w:pPr>
               <w:spacing w:after="0" w:line="240" w:lineRule="auto"/>
             </w:pPr>
-            <w:proofErr w:type="gramStart"/>
             <w:r>
               <w:rPr>
                 <w:rFonts w:asciiTheme="majorHAnsi" w:hAnsiTheme="majorHAnsi"/>
                 <w:i/>
               </w:rPr>
-              <w:t>et</w:t>
-            </w:r>
-            <w:proofErr w:type="gramEnd"/>
-            <w:r>
-              <w:rPr>
-                <w:rFonts w:asciiTheme="majorHAnsi" w:hAnsiTheme="majorHAnsi"/>
-                <w:i/>
-              </w:rPr>
-              <w:t xml:space="preserve"> la personne à contacter :</w:t>
+              <w:t>et la personne à contacter :</w:t>
             </w:r>
           </w:p>
           <w:p>
@@ -1491,16 +1481,8 @@
               <w:rPr>
                 <w:rFonts w:asciiTheme="majorHAnsi" w:hAnsiTheme="majorHAnsi"/>
               </w:rPr>
-              <w:t xml:space="preserve">Nom : </w:t>
-            </w:r>
-            <w:proofErr w:type="spellStart"/>
-            <w:r>
-              <w:rPr>
-                <w:rFonts w:asciiTheme="majorHAnsi" w:hAnsiTheme="majorHAnsi"/>
-              </w:rPr>
-              <w:t>Prevoteau</w:t>
-            </w:r>
-            <w:proofErr w:type="spellEnd"/>
+              <w:t>Nom : Prevoteau</w:t>
+            </w:r>
           </w:p>
           <w:p>
             <w:pPr>
@@ -1695,21 +1677,12 @@
             <w:pPr>
               <w:spacing w:after="0" w:line="240" w:lineRule="auto"/>
             </w:pPr>
-            <w:proofErr w:type="gramStart"/>
             <w:r>
               <w:rPr>
                 <w:rFonts w:asciiTheme="majorHAnsi" w:hAnsiTheme="majorHAnsi"/>
                 <w:i/>
               </w:rPr>
-              <w:t>et</w:t>
-            </w:r>
-            <w:proofErr w:type="gramEnd"/>
-            <w:r>
-              <w:rPr>
-                <w:rFonts w:asciiTheme="majorHAnsi" w:hAnsiTheme="majorHAnsi"/>
-                <w:i/>
-              </w:rPr>
-              <w:t xml:space="preserve"> la personne à contacter :</w:t>
+              <w:t>et la personne à contacter :</w:t>
             </w:r>
           </w:p>
           <w:p>
@@ -1983,21 +1956,12 @@
             <w:pPr>
               <w:spacing w:after="0" w:line="240" w:lineRule="auto"/>
             </w:pPr>
-            <w:proofErr w:type="gramStart"/>
             <w:r>
               <w:rPr>
                 <w:rFonts w:asciiTheme="majorHAnsi" w:hAnsiTheme="majorHAnsi"/>
                 <w:i/>
               </w:rPr>
-              <w:t>et</w:t>
-            </w:r>
-            <w:proofErr w:type="gramEnd"/>
-            <w:r>
-              <w:rPr>
-                <w:rFonts w:asciiTheme="majorHAnsi" w:hAnsiTheme="majorHAnsi"/>
-                <w:i/>
-              </w:rPr>
-              <w:t xml:space="preserve"> la personne à contacter :</w:t>
+              <w:t>et la personne à contacter :</w:t>
             </w:r>
           </w:p>
           <w:p>
@@ -2314,21 +2278,12 @@
             <w:pPr>
               <w:spacing w:after="0" w:line="240" w:lineRule="auto"/>
             </w:pPr>
-            <w:proofErr w:type="gramStart"/>
             <w:r>
               <w:rPr>
                 <w:rFonts w:asciiTheme="majorHAnsi" w:hAnsiTheme="majorHAnsi"/>
                 <w:i/>
               </w:rPr>
-              <w:t>et</w:t>
-            </w:r>
-            <w:proofErr w:type="gramEnd"/>
-            <w:r>
-              <w:rPr>
-                <w:rFonts w:asciiTheme="majorHAnsi" w:hAnsiTheme="majorHAnsi"/>
-                <w:i/>
-              </w:rPr>
-              <w:t xml:space="preserve"> la personne à contacter :</w:t>
+              <w:t>et la personne à contacter :</w:t>
             </w:r>
           </w:p>
           <w:p>
@@ -3442,7 +3397,23 @@
           <w:b/>
           <w:color w:val="538135" w:themeColor="accent6" w:themeShade="BF"/>
         </w:rPr>
-        <w:t xml:space="preserve">Notre système se veut peu onéreux et autonome. Il sera alimenté par une batterie et la </w:t>
+        <w:t>Notre système se veut peu onéreux et autonome. Il sera alimenté par une batterie</w:t>
+      </w:r>
+      <w:r>
+        <w:rPr>
+          <w:rFonts w:asciiTheme="majorHAnsi" w:hAnsiTheme="majorHAnsi"/>
+          <w:b/>
+          <w:color w:val="538135" w:themeColor="accent6" w:themeShade="BF"/>
+        </w:rPr>
+        <w:t xml:space="preserve"> qui elle-même sera alimenté grâce à un petit panneau solaire. La</w:t>
+      </w:r>
+      <w:r>
+        <w:rPr>
+          <w:rFonts w:asciiTheme="majorHAnsi" w:hAnsiTheme="majorHAnsi"/>
+          <w:b/>
+          <w:color w:val="538135" w:themeColor="accent6" w:themeShade="BF"/>
+        </w:rPr>
+        <w:t xml:space="preserve"> </w:t>
       </w:r>
       <w:r>
         <w:rPr>
@@ -7442,10 +7413,21 @@
 </file>
 
 <file path=customXml/item1.xml><?xml version="1.0" encoding="utf-8"?>
-<b:Sources xmlns:b="http://schemas.openxmlformats.org/officeDocument/2006/bibliography" xmlns="http://schemas.openxmlformats.org/officeDocument/2006/bibliography" SelectedStyle="\APASixthEditionOfficeOnline.xsl" StyleName="APA" Version="6"/>
+<?mso-contentType ?>
+<FormTemplates xmlns="http://schemas.microsoft.com/sharepoint/v3/contenttype/forms">
+  <Display>DocumentLibraryForm</Display>
+  <Edit>DocumentLibraryForm</Edit>
+  <New>DocumentLibraryForm</New>
+</FormTemplates>
 </file>
 
 <file path=customXml/item2.xml><?xml version="1.0" encoding="utf-8"?>
+<p:properties xmlns:p="http://schemas.microsoft.com/office/2006/metadata/properties" xmlns:xsi="http://www.w3.org/2001/XMLSchema-instance" xmlns:pc="http://schemas.microsoft.com/office/infopath/2007/PartnerControls">
+  <documentManagement/>
+</p:properties>
+</file>
+
+<file path=customXml/item3.xml><?xml version="1.0" encoding="utf-8"?>
 <ct:contentTypeSchema xmlns:ct="http://schemas.microsoft.com/office/2006/metadata/contentType" xmlns:ma="http://schemas.microsoft.com/office/2006/metadata/properties/metaAttributes" ct:_="" ma:_="" ma:contentTypeName="Document" ma:contentTypeID="0x010100FCD72FAD9EA30B468258CA1E1FA2B4AD" ma:contentTypeVersion="10" ma:contentTypeDescription="Crée un document." ma:contentTypeScope="" ma:versionID="f0e56e21367af0db911e238958064be0">
   <xsd:schema xmlns:xsd="http://www.w3.org/2001/XMLSchema" xmlns:xs="http://www.w3.org/2001/XMLSchema" xmlns:p="http://schemas.microsoft.com/office/2006/metadata/properties" xmlns:ns3="133b28ae-b1f6-44d7-8353-88a6594a865f" targetNamespace="http://schemas.microsoft.com/office/2006/metadata/properties" ma:root="true" ma:fieldsID="af15b5aab46a6ce4d022a1490af526c8" ns3:_="">
     <xsd:import namespace="133b28ae-b1f6-44d7-8353-88a6594a865f"/>
@@ -7629,30 +7611,28 @@
 </ct:contentTypeSchema>
 </file>
 
-<file path=customXml/item3.xml><?xml version="1.0" encoding="utf-8"?>
-<p:properties xmlns:p="http://schemas.microsoft.com/office/2006/metadata/properties" xmlns:xsi="http://www.w3.org/2001/XMLSchema-instance" xmlns:pc="http://schemas.microsoft.com/office/infopath/2007/PartnerControls">
-  <documentManagement/>
-</p:properties>
-</file>
-
 <file path=customXml/item4.xml><?xml version="1.0" encoding="utf-8"?>
-<?mso-contentType ?>
-<FormTemplates xmlns="http://schemas.microsoft.com/sharepoint/v3/contenttype/forms">
-  <Display>DocumentLibraryForm</Display>
-  <Edit>DocumentLibraryForm</Edit>
-  <New>DocumentLibraryForm</New>
-</FormTemplates>
+<b:Sources xmlns:b="http://schemas.openxmlformats.org/officeDocument/2006/bibliography" xmlns="http://schemas.openxmlformats.org/officeDocument/2006/bibliography" SelectedStyle="\APASixthEditionOfficeOnline.xsl" StyleName="APA" Version="6"/>
 </file>
 
 <file path=customXml/itemProps1.xml><?xml version="1.0" encoding="utf-8"?>
-<ds:datastoreItem xmlns:ds="http://schemas.openxmlformats.org/officeDocument/2006/customXml" ds:itemID="{E1F77E5D-8621-A94F-879D-6F7B09A2A06F}">
+<ds:datastoreItem xmlns:ds="http://schemas.openxmlformats.org/officeDocument/2006/customXml" ds:itemID="{391B9F93-8BFB-44C0-8747-902C0A3A2497}">
   <ds:schemaRefs>
-    <ds:schemaRef ds:uri="http://schemas.openxmlformats.org/officeDocument/2006/bibliography"/>
+    <ds:schemaRef ds:uri="http://schemas.microsoft.com/sharepoint/v3/contenttype/forms"/>
   </ds:schemaRefs>
 </ds:datastoreItem>
 </file>
 
 <file path=customXml/itemProps2.xml><?xml version="1.0" encoding="utf-8"?>
+<ds:datastoreItem xmlns:ds="http://schemas.openxmlformats.org/officeDocument/2006/customXml" ds:itemID="{08C4F2E8-CB5A-4500-87ED-E79776290270}">
+  <ds:schemaRefs>
+    <ds:schemaRef ds:uri="http://schemas.microsoft.com/office/2006/metadata/properties"/>
+    <ds:schemaRef ds:uri="http://schemas.microsoft.com/office/infopath/2007/PartnerControls"/>
+  </ds:schemaRefs>
+</ds:datastoreItem>
+</file>
+
+<file path=customXml/itemProps3.xml><?xml version="1.0" encoding="utf-8"?>
 <ds:datastoreItem xmlns:ds="http://schemas.openxmlformats.org/officeDocument/2006/customXml" ds:itemID="{142161A7-4C72-4FCA-93A0-0D551D3E8B1F}">
   <ds:schemaRefs>
     <ds:schemaRef ds:uri="http://schemas.microsoft.com/office/2006/metadata/contentType"/>
@@ -7670,19 +7650,10 @@
 </ds:datastoreItem>
 </file>
 
-<file path=customXml/itemProps3.xml><?xml version="1.0" encoding="utf-8"?>
-<ds:datastoreItem xmlns:ds="http://schemas.openxmlformats.org/officeDocument/2006/customXml" ds:itemID="{08C4F2E8-CB5A-4500-87ED-E79776290270}">
+<file path=customXml/itemProps4.xml><?xml version="1.0" encoding="utf-8"?>
+<ds:datastoreItem xmlns:ds="http://schemas.openxmlformats.org/officeDocument/2006/customXml" ds:itemID="{E1F77E5D-8621-A94F-879D-6F7B09A2A06F}">
   <ds:schemaRefs>
-    <ds:schemaRef ds:uri="http://schemas.microsoft.com/office/2006/metadata/properties"/>
-    <ds:schemaRef ds:uri="http://schemas.microsoft.com/office/infopath/2007/PartnerControls"/>
-  </ds:schemaRefs>
-</ds:datastoreItem>
-</file>
-
-<file path=customXml/itemProps4.xml><?xml version="1.0" encoding="utf-8"?>
-<ds:datastoreItem xmlns:ds="http://schemas.openxmlformats.org/officeDocument/2006/customXml" ds:itemID="{391B9F93-8BFB-44C0-8747-902C0A3A2497}">
-  <ds:schemaRefs>
-    <ds:schemaRef ds:uri="http://schemas.microsoft.com/sharepoint/v3/contenttype/forms"/>
+    <ds:schemaRef ds:uri="http://schemas.openxmlformats.org/officeDocument/2006/bibliography"/>
   </ds:schemaRefs>
 </ds:datastoreItem>
 </file>
</xml_diff>